<commit_message>
attempting restructure of file organization of project
</commit_message>
<xml_diff>
--- a/docs/AcceptanceTestsDoc.docx
+++ b/docs/AcceptanceTestsDoc.docx
@@ -23,6 +23,12 @@
     </w:p>
     <w:p/>
     <w:p>
+      <w:r>
+        <w:t>By Eric Brun</w:t>
+      </w:r>
+    </w:p>
+    <w:p/>
+    <w:p>
       <w:pPr>
         <w:pBdr>
           <w:bottom w:val="single" w:sz="6" w:space="1" w:color="auto"/>
@@ -44,23 +50,24 @@
         <w:t>Unit Tests</w:t>
       </w:r>
     </w:p>
-    <w:p/>
-    <w:p>
-      <w:pPr>
-        <w:rPr>
-          <w:b/>
-          <w:bCs/>
-        </w:rPr>
-      </w:pPr>
-      <w:r>
-        <w:rPr>
-          <w:b/>
-          <w:bCs/>
-        </w:rPr>
-        <w:t>Transaction</w:t>
-      </w:r>
+    <w:p>
       <w:bookmarkStart w:id="0" w:name="_GoBack"/>
       <w:bookmarkEnd w:id="0"/>
+    </w:p>
+    <w:p>
+      <w:pPr>
+        <w:rPr>
+          <w:b/>
+          <w:bCs/>
+        </w:rPr>
+      </w:pPr>
+      <w:r>
+        <w:rPr>
+          <w:b/>
+          <w:bCs/>
+        </w:rPr>
+        <w:t>Transaction</w:t>
+      </w:r>
     </w:p>
     <w:p>
       <w:pPr>
@@ -449,7 +456,6 @@
           <w:b/>
           <w:bCs/>
         </w:rPr>
-        <w:lastRenderedPageBreak/>
         <w:t>Node</w:t>
       </w:r>
     </w:p>
@@ -689,7 +695,6 @@
           <w:b/>
           <w:bCs/>
         </w:rPr>
-        <w:lastRenderedPageBreak/>
         <w:t>DataManager</w:t>
       </w:r>
       <w:proofErr w:type="spellEnd"/>
@@ -784,7 +789,6 @@
           <w:b/>
           <w:bCs/>
         </w:rPr>
-        <w:lastRenderedPageBreak/>
         <w:t>Model</w:t>
       </w:r>
     </w:p>
@@ -882,7 +886,6 @@
           <w:b/>
           <w:bCs/>
         </w:rPr>
-        <w:lastRenderedPageBreak/>
         <w:t>Controller</w:t>
       </w:r>
     </w:p>
@@ -992,7 +995,6 @@
           <w:sz w:val="48"/>
           <w:szCs w:val="48"/>
         </w:rPr>
-        <w:lastRenderedPageBreak/>
         <w:t>System Testing</w:t>
       </w:r>
     </w:p>
@@ -1060,10 +1062,7 @@
         <w:ind w:left="1440"/>
       </w:pPr>
       <w:r>
-        <w:t xml:space="preserve">2. When the user hits the spacebar, </w:t>
-      </w:r>
-      <w:r>
-        <w:t xml:space="preserve">the Simulation either pauses and the button turns red or it </w:t>
+        <w:t xml:space="preserve">2. When the user hits the spacebar, the Simulation either pauses and the button turns red or it </w:t>
       </w:r>
       <w:proofErr w:type="spellStart"/>
       <w:r>
@@ -1182,7 +1181,6 @@
     <w:p/>
     <w:p>
       <w:r>
-        <w:lastRenderedPageBreak/>
         <w:t>1. Pause</w:t>
       </w:r>
       <w:r>
@@ -1262,7 +1260,6 @@
     <w:p/>
     <w:p>
       <w:r>
-        <w:lastRenderedPageBreak/>
         <w:t>2. Running state</w:t>
       </w:r>
       <w:r>
@@ -1340,7 +1337,6 @@
     <w:p/>
     <w:p>
       <w:r>
-        <w:lastRenderedPageBreak/>
         <w:t>3. Sim with Increased Speed</w:t>
       </w:r>
       <w:r>
@@ -1418,7 +1414,6 @@
     <w:p/>
     <w:p>
       <w:r>
-        <w:lastRenderedPageBreak/>
         <w:t>4. Sim with Decreased Speed</w:t>
       </w:r>
       <w:r>

</xml_diff>